<commit_message>
Report for task1 modified
</commit_message>
<xml_diff>
--- a/AviationPrj/Capstone Task1.docx
+++ b/AviationPrj/Capstone Task1.docx
@@ -661,7 +661,7 @@
         <w:widowControl/>
         <w:suppressAutoHyphens w:val="true"/>
         <w:bidi w:val="0"/>
-        <w:spacing w:lineRule="auto" w:line="254" w:before="0" w:after="160"/>
+        <w:spacing w:lineRule="auto" w:line="252" w:before="0" w:after="160"/>
         <w:jc w:val="both"/>
         <w:rPr>
           <w:lang w:val="en-US"/>
@@ -672,6 +672,134 @@
           <w:lang w:val="en-US"/>
         </w:rPr>
         <w:t>For storing values in NoSQL database, separate Cassandra cluster was deployed. This cluster consists of 2 t2.micro instances and one xlarge seed instance, that is namenode used in Hadoop. After running the Hadoop jobs, the result files were copied from HDFS to local storage and then were stored into Cassandra using COPY FROM command.</w:t>
+      </w:r>
+    </w:p>
+    <w:p>
+      <w:pPr>
+        <w:pStyle w:val="Normal"/>
+        <w:widowControl/>
+        <w:suppressAutoHyphens w:val="true"/>
+        <w:bidi w:val="0"/>
+        <w:spacing w:lineRule="auto" w:line="252" w:before="0" w:after="160"/>
+        <w:jc w:val="left"/>
+        <w:rPr/>
+      </w:pPr>
+      <w:r>
+        <w:rPr/>
+      </w:r>
+    </w:p>
+    <w:p>
+      <w:pPr>
+        <w:pStyle w:val="Normal"/>
+        <w:widowControl/>
+        <w:suppressAutoHyphens w:val="true"/>
+        <w:bidi w:val="0"/>
+        <w:spacing w:lineRule="auto" w:line="252" w:before="0" w:after="160"/>
+        <w:jc w:val="left"/>
+        <w:rPr>
+          <w:b/>
+          <w:bCs/>
+          <w:lang w:val="en-US"/>
+        </w:rPr>
+      </w:pPr>
+      <w:r>
+        <w:rPr>
+          <w:b/>
+          <w:bCs/>
+          <w:lang w:val="en-US"/>
+        </w:rPr>
+        <w:t>1.6 Conclusion</w:t>
+      </w:r>
+    </w:p>
+    <w:p>
+      <w:pPr>
+        <w:pStyle w:val="Normal"/>
+        <w:widowControl/>
+        <w:suppressAutoHyphens w:val="true"/>
+        <w:bidi w:val="0"/>
+        <w:spacing w:lineRule="auto" w:line="252" w:before="0" w:after="160"/>
+        <w:jc w:val="both"/>
+        <w:rPr>
+          <w:b w:val="false"/>
+          <w:bCs w:val="false"/>
+          <w:lang w:val="en-US"/>
+        </w:rPr>
+      </w:pPr>
+      <w:r>
+        <w:rPr>
+          <w:b w:val="false"/>
+          <w:bCs w:val="false"/>
+          <w:lang w:val="en-US"/>
+        </w:rPr>
+        <w:t xml:space="preserve">In my view, the results can be very useful for analyzing the way, the companies and airports work. It can be very important to deal with concrete values of popularities of airports or statistics of delay. Moreover, such a data can be used for providing the information to passengers, so they can easily imagine, how long they need for reaching another city and what the possible delay can be. </w:t>
+      </w:r>
+    </w:p>
+    <w:p>
+      <w:pPr>
+        <w:pStyle w:val="Normal"/>
+        <w:widowControl/>
+        <w:suppressAutoHyphens w:val="true"/>
+        <w:bidi w:val="0"/>
+        <w:spacing w:lineRule="auto" w:line="252" w:before="0" w:after="160"/>
+        <w:jc w:val="both"/>
+        <w:rPr>
+          <w:b w:val="false"/>
+          <w:bCs w:val="false"/>
+        </w:rPr>
+      </w:pPr>
+      <w:r>
+        <w:rPr>
+          <w:b w:val="false"/>
+          <w:bCs w:val="false"/>
+        </w:rPr>
+      </w:r>
+    </w:p>
+    <w:p>
+      <w:pPr>
+        <w:pStyle w:val="Normal"/>
+        <w:jc w:val="left"/>
+        <w:rPr>
+          <w:rStyle w:val="VisitedInternetLink"/>
+          <w:lang w:val="en-US"/>
+        </w:rPr>
+      </w:pPr>
+      <w:r>
+        <w:rPr>
+          <w:lang w:val="en-US"/>
+        </w:rPr>
+        <w:t xml:space="preserve">Link to video: </w:t>
+      </w:r>
+      <w:hyperlink r:id="rId4">
+        <w:r>
+          <w:rPr>
+            <w:rStyle w:val="VisitedInternetLink"/>
+            <w:lang w:val="en-US"/>
+          </w:rPr>
+          <w:t>https://vimeo.com/153633467</w:t>
+        </w:r>
+      </w:hyperlink>
+    </w:p>
+    <w:p>
+      <w:pPr>
+        <w:pStyle w:val="Normal"/>
+        <w:widowControl/>
+        <w:suppressAutoHyphens w:val="true"/>
+        <w:bidi w:val="0"/>
+        <w:spacing w:lineRule="auto" w:line="252" w:before="0" w:after="160"/>
+        <w:jc w:val="left"/>
+        <w:rPr>
+          <w:b w:val="false"/>
+          <w:bCs w:val="false"/>
+          <w:lang w:val="en-US"/>
+        </w:rPr>
+      </w:pPr>
+      <w:r>
+        <w:rPr>
+          <w:b w:val="false"/>
+          <w:bCs w:val="false"/>
+          <w:lang w:val="en-US"/>
+        </w:rPr>
+        <w:t>Unfortunately, video it is longer than required. Please, feel free to watch only the parts of it.</w:t>
       </w:r>
     </w:p>
     <w:sectPr>
@@ -913,7 +1041,7 @@
     </w:rPrDefault>
     <w:pPrDefault>
       <w:pPr>
-        <w:spacing w:lineRule="auto" w:line="254"/>
+        <w:spacing w:lineRule="auto" w:line="252"/>
       </w:pPr>
     </w:pPrDefault>
   </w:docDefaults>
@@ -1298,7 +1426,7 @@
       <w:widowControl/>
       <w:suppressAutoHyphens w:val="true"/>
       <w:bidi w:val="0"/>
-      <w:spacing w:lineRule="auto" w:line="254" w:before="0" w:after="160"/>
+      <w:spacing w:lineRule="auto" w:line="252" w:before="0" w:after="160"/>
       <w:jc w:val="both"/>
     </w:pPr>
     <w:rPr>
@@ -1398,6 +1526,22 @@
     <w:rsid w:val="001c3e06"/>
     <w:basedOn w:val="DefaultParagraphFont"/>
     <w:rPr/>
+  </w:style>
+  <w:style w:type="character" w:styleId="InternetLink">
+    <w:name w:val="Internet Link"/>
+    <w:rPr>
+      <w:color w:val="000080"/>
+      <w:u w:val="single"/>
+      <w:lang w:val="zxx" w:eastAsia="zxx" w:bidi="zxx"/>
+    </w:rPr>
+  </w:style>
+  <w:style w:type="character" w:styleId="VisitedInternetLink">
+    <w:name w:val="Visited Internet Link"/>
+    <w:rPr>
+      <w:color w:val="800000"/>
+      <w:u w:val="single"/>
+      <w:lang w:val="zxx" w:eastAsia="zxx" w:bidi="zxx"/>
+    </w:rPr>
   </w:style>
   <w:style w:type="paragraph" w:styleId="Heading">
     <w:name w:val="Heading"/>

</xml_diff>